<commit_message>
Updated methods figures to look nicer(?)
</commit_message>
<xml_diff>
--- a/manuscript/outline.docx
+++ b/manuscript/outline.docx
@@ -29,7 +29,7 @@
         <w:pStyle w:val="Date"/>
       </w:pPr>
       <w:r>
-        <w:t xml:space="preserve">2023-04-17</w:t>
+        <w:t xml:space="preserve">2023-04-19</w:t>
       </w:r>
     </w:p>
     <w:bookmarkStart w:id="20" w:name="abstract"/>
@@ -578,7 +578,7 @@
       </w:r>
     </w:p>
     <w:bookmarkEnd w:id="21"/>
-    <w:bookmarkStart w:id="38" w:name="methods"/>
+    <w:bookmarkStart w:id="35" w:name="methods"/>
     <w:p>
       <w:pPr>
         <w:pStyle w:val="Heading2"/>
@@ -846,7 +846,7 @@
       </w:r>
     </w:p>
     <w:bookmarkEnd w:id="30"/>
-    <w:bookmarkStart w:id="37" w:name="feature-extraction"/>
+    <w:bookmarkStart w:id="34" w:name="feature-extraction"/>
     <w:p>
       <w:pPr>
         <w:pStyle w:val="Heading3"/>
@@ -913,19 +913,19 @@
     </w:p>
     <w:p>
       <w:pPr>
-        <w:pStyle w:val="FirstParagraph"/>
+        <w:pStyle w:val="CaptionedFigure"/>
       </w:pPr>
       <w:r>
         <w:drawing>
           <wp:inline>
-            <wp:extent cx="4620126" cy="3696101"/>
+            <wp:extent cx="5334000" cy="3282461"/>
             <wp:effectExtent b="0" l="0" r="0" t="0"/>
-            <wp:docPr descr="" title="" id="32" name="Picture"/>
+            <wp:docPr descr="Figure 2: Method used to calculate the metrics for the two-parameter model from the raw data via comparison to an idealized pseudo-Gaussian peak for both manually identified “Good” and “Bad” peaks. Normalization was performed by linearly scaling the raw values into the 0-1 range by subtracting the minimum value and dividing by the maximum. Peak shape similarity was measured with Pearson’s correlation coefficient and the noise level is estimated as the standard deviation of the residuals after the raw data is subtracted from the idealized peak." title="" id="32" name="Picture"/>
             <a:graphic>
               <a:graphicData uri="http://schemas.openxmlformats.org/drawingml/2006/picture">
                 <pic:pic>
                   <pic:nvPicPr>
-                    <pic:cNvPr descr="outline_files/figure-docx/how%20are%20raw%20peak%20shape%20metrics%20calculated-1.png" id="33" name="Picture"/>
+                    <pic:cNvPr descr="figures/peakmetrics_singlechrom.png" id="33" name="Picture"/>
                     <pic:cNvPicPr>
                       <a:picLocks noChangeArrowheads="1" noChangeAspect="1"/>
                     </pic:cNvPicPr>
@@ -939,7 +939,7 @@
                   <pic:spPr bwMode="auto">
                     <a:xfrm>
                       <a:off x="0" y="0"/>
-                      <a:ext cx="4620126" cy="3696101"/>
+                      <a:ext cx="5334000" cy="3282461"/>
                     </a:xfrm>
                     <a:prstGeom prst="rect">
                       <a:avLst/>
@@ -960,25 +960,190 @@
     </w:p>
     <w:p>
       <w:pPr>
+        <w:pStyle w:val="ImageCaption"/>
+      </w:pPr>
+      <w:r>
+        <w:t xml:space="preserve">Figure 2: Method used to calculate the metrics for the two-parameter model from the raw data via comparison to an idealized pseudo-Gaussian peak for both manually identified</w:t>
+      </w:r>
+      <w:r>
+        <w:t xml:space="preserve"> </w:t>
+      </w:r>
+      <w:r>
+        <w:t xml:space="preserve">“</w:t>
+      </w:r>
+      <w:r>
+        <w:t xml:space="preserve">Good</w:t>
+      </w:r>
+      <w:r>
+        <w:t xml:space="preserve">”</w:t>
+      </w:r>
+      <w:r>
+        <w:t xml:space="preserve"> </w:t>
+      </w:r>
+      <w:r>
+        <w:t xml:space="preserve">and</w:t>
+      </w:r>
+      <w:r>
+        <w:t xml:space="preserve"> </w:t>
+      </w:r>
+      <w:r>
+        <w:t xml:space="preserve">“</w:t>
+      </w:r>
+      <w:r>
+        <w:t xml:space="preserve">Bad</w:t>
+      </w:r>
+      <w:r>
+        <w:t xml:space="preserve">”</w:t>
+      </w:r>
+      <w:r>
+        <w:t xml:space="preserve"> </w:t>
+      </w:r>
+      <w:r>
+        <w:t xml:space="preserve">peaks. Normalization was performed by linearly scaling the raw values into the 0-1 range by subtracting the minimum value and dividing by the maximum. Peak shape similarity was measured with Pearson’s correlation coefficient and the noise level is estimated as the standard deviation of the residuals after the raw data is subtracted from the idealized peak.</w:t>
+      </w:r>
+    </w:p>
+    <w:bookmarkEnd w:id="34"/>
+    <w:bookmarkEnd w:id="35"/>
+    <w:bookmarkStart w:id="56" w:name="results"/>
+    <w:p>
+      <w:pPr>
+        <w:pStyle w:val="Heading2"/>
+      </w:pPr>
+      <w:r>
+        <w:t xml:space="preserve">Results</w:t>
+      </w:r>
+    </w:p>
+    <w:bookmarkStart w:id="39" w:name="predicted-probability-distributions"/>
+    <w:p>
+      <w:pPr>
+        <w:pStyle w:val="Heading3"/>
+      </w:pPr>
+      <w:r>
+        <w:t xml:space="preserve">Predicted probability distributions</w:t>
+      </w:r>
+    </w:p>
+    <w:p>
+      <w:pPr>
         <w:pStyle w:val="CaptionedFigure"/>
       </w:pPr>
       <w:r>
         <w:drawing>
           <wp:inline>
-            <wp:extent cx="5334000" cy="2461846"/>
+            <wp:extent cx="5334000" cy="3282461"/>
             <wp:effectExtent b="0" l="0" r="0" t="0"/>
-            <wp:docPr descr="Figure 2: Method used to calculate the metrics for the two-parameter model from the raw data via comparison to an idealized pseudo-Gaussian peak for both manually identified “Good” and “Bad” peaks. Normalization was performed by linearly scaling the raw values into the 0-1 range by subtracting the minimum value and dividing by the maximum. Peak shape similarity was measured with Pearson’s correlation coefficient and the noise level is estimated as the standard deviation of the residuals after the raw data is subtracted from the idealized peak." title="" id="35" name="Picture"/>
+            <wp:docPr descr="Figure 3: Histograms showing the estimated likelihood of a given mass feature being categorized as “Good” according to the two-parameter logistic model trained on the combined fully-labeled Falkor and MESOSCOPE datasets. Colors indicate the category in which each feature was manually assigned by an expert, with “Stans only” referring to a good peak that was only visible in the standards run alongside the samples. Datasets CultureData and Pttime were manually labeled only for those features with an estimated likelihood above 90% (black vertical line) and were otherwise unclassified." title="" id="37" name="Picture"/>
             <a:graphic>
               <a:graphicData uri="http://schemas.openxmlformats.org/drawingml/2006/picture">
                 <pic:pic>
                   <pic:nvPicPr>
-                    <pic:cNvPr descr="figures/peakmetrics_singlechrom.png" id="36" name="Picture"/>
+                    <pic:cNvPr descr="figures/pred_prob_class_color_hists.png" id="38" name="Picture"/>
                     <pic:cNvPicPr>
                       <a:picLocks noChangeArrowheads="1" noChangeAspect="1"/>
                     </pic:cNvPicPr>
                   </pic:nvPicPr>
                   <pic:blipFill>
-                    <a:blip r:embed="rId34"/>
+                    <a:blip r:embed="rId36"/>
+                    <a:stretch>
+                      <a:fillRect/>
+                    </a:stretch>
+                  </pic:blipFill>
+                  <pic:spPr bwMode="auto">
+                    <a:xfrm>
+                      <a:off x="0" y="0"/>
+                      <a:ext cx="5334000" cy="3282461"/>
+                    </a:xfrm>
+                    <a:prstGeom prst="rect">
+                      <a:avLst/>
+                    </a:prstGeom>
+                    <a:noFill/>
+                    <a:ln w="9525">
+                      <a:noFill/>
+                      <a:headEnd/>
+                      <a:tailEnd/>
+                    </a:ln>
+                  </pic:spPr>
+                </pic:pic>
+              </a:graphicData>
+            </a:graphic>
+          </wp:inline>
+        </w:drawing>
+      </w:r>
+    </w:p>
+    <w:p>
+      <w:pPr>
+        <w:pStyle w:val="ImageCaption"/>
+      </w:pPr>
+      <w:r>
+        <w:t xml:space="preserve">Figure 3: Histograms showing the estimated likelihood of a given mass feature being categorized as</w:t>
+      </w:r>
+      <w:r>
+        <w:t xml:space="preserve"> </w:t>
+      </w:r>
+      <w:r>
+        <w:t xml:space="preserve">“</w:t>
+      </w:r>
+      <w:r>
+        <w:t xml:space="preserve">Good</w:t>
+      </w:r>
+      <w:r>
+        <w:t xml:space="preserve">”</w:t>
+      </w:r>
+      <w:r>
+        <w:t xml:space="preserve"> </w:t>
+      </w:r>
+      <w:r>
+        <w:t xml:space="preserve">according to the two-parameter logistic model trained on the combined fully-labeled Falkor and MESOSCOPE datasets. Colors indicate the category in which each feature was manually assigned by an expert, with</w:t>
+      </w:r>
+      <w:r>
+        <w:t xml:space="preserve"> </w:t>
+      </w:r>
+      <w:r>
+        <w:t xml:space="preserve">“</w:t>
+      </w:r>
+      <w:r>
+        <w:t xml:space="preserve">Stans only</w:t>
+      </w:r>
+      <w:r>
+        <w:t xml:space="preserve">”</w:t>
+      </w:r>
+      <w:r>
+        <w:t xml:space="preserve"> </w:t>
+      </w:r>
+      <w:r>
+        <w:t xml:space="preserve">referring to a good peak that was only visible in the standards run alongside the samples. Datasets CultureData and Pttime were manually labeled only for those features with an estimated likelihood above 90% (black vertical line) and were otherwise unclassified.</w:t>
+      </w:r>
+    </w:p>
+    <w:bookmarkEnd w:id="39"/>
+    <w:bookmarkStart w:id="43" w:name="X8c0fc9f2300576a3cdc2cd377803c4bdfc23ec4"/>
+    <w:p>
+      <w:pPr>
+        <w:pStyle w:val="Heading3"/>
+      </w:pPr>
+      <w:r>
+        <w:t xml:space="preserve">Model cross-validation with novel datasets</w:t>
+      </w:r>
+    </w:p>
+    <w:p>
+      <w:pPr>
+        <w:pStyle w:val="CaptionedFigure"/>
+      </w:pPr>
+      <w:r>
+        <w:drawing>
+          <wp:inline>
+            <wp:extent cx="5334000" cy="2461846"/>
+            <wp:effectExtent b="0" l="0" r="0" t="0"/>
+            <wp:docPr descr="Figure 4: False discovery rate (%FDR) and fraction of good peaks found (GPF) plotted across different subsets of model parameters. Lower %FDR indicates a smaller fraction of false positives among those peaks the model categorized as “Good” using a threshold of 0.5, and higher %GPF indicates a larger fraction of the total good peaks were found using the same threshold. Points are colored by the model used for training and testing, with internal validation (using the same dataset for training as prediction) in the darker colors on the left and external validation (using a different dataset for training than prediction) in the lighter colors on the right of each panel. Lines of best fit have been estimated and plotted in black on top of the data points." title="" id="41" name="Picture"/>
+            <a:graphic>
+              <a:graphicData uri="http://schemas.openxmlformats.org/drawingml/2006/picture">
+                <pic:pic>
+                  <pic:nvPicPr>
+                    <pic:cNvPr descr="figures/fdr_gpf_cross_train.png" id="42" name="Picture"/>
+                    <pic:cNvPicPr>
+                      <a:picLocks noChangeArrowheads="1" noChangeAspect="1"/>
+                    </pic:cNvPicPr>
+                  </pic:nvPicPr>
+                  <pic:blipFill>
+                    <a:blip r:embed="rId40"/>
                     <a:stretch>
                       <a:fillRect/>
                     </a:stretch>
@@ -1010,7 +1175,7 @@
         <w:pStyle w:val="ImageCaption"/>
       </w:pPr>
       <w:r>
-        <w:t xml:space="preserve">Figure 2: Method used to calculate the metrics for the two-parameter model from the raw data via comparison to an idealized pseudo-Gaussian peak for both manually identified</w:t>
+        <w:t xml:space="preserve">Figure 4: False discovery rate (%FDR) and fraction of good peaks found (GPF) plotted across different subsets of model parameters. Lower %FDR indicates a smaller fraction of false positives among those peaks the model categorized as</w:t>
       </w:r>
       <w:r>
         <w:t xml:space="preserve"> </w:t>
@@ -1028,45 +1193,17 @@
         <w:t xml:space="preserve"> </w:t>
       </w:r>
       <w:r>
-        <w:t xml:space="preserve">and</w:t>
-      </w:r>
-      <w:r>
-        <w:t xml:space="preserve"> </w:t>
-      </w:r>
-      <w:r>
-        <w:t xml:space="preserve">“</w:t>
-      </w:r>
-      <w:r>
-        <w:t xml:space="preserve">Bad</w:t>
-      </w:r>
-      <w:r>
-        <w:t xml:space="preserve">”</w:t>
-      </w:r>
-      <w:r>
-        <w:t xml:space="preserve"> </w:t>
-      </w:r>
-      <w:r>
-        <w:t xml:space="preserve">peaks. Normalization was performed by linearly scaling the raw values into the 0-1 range by subtracting the minimum value and dividing by the maximum. Peak shape similarity was measured with Pearson’s correlation coefficient and the noise level is estimated as the standard deviation of the residuals after the raw data is subtracted from the idealized peak.</w:t>
-      </w:r>
-    </w:p>
-    <w:bookmarkEnd w:id="37"/>
-    <w:bookmarkEnd w:id="38"/>
-    <w:bookmarkStart w:id="59" w:name="results"/>
-    <w:p>
-      <w:pPr>
-        <w:pStyle w:val="Heading2"/>
-      </w:pPr>
-      <w:r>
-        <w:t xml:space="preserve">Results</w:t>
-      </w:r>
-    </w:p>
-    <w:bookmarkStart w:id="42" w:name="predicted-probability-distributions"/>
+        <w:t xml:space="preserve">using a threshold of 0.5, and higher %GPF indicates a larger fraction of the total good peaks were found using the same threshold. Points are colored by the model used for training and testing, with internal validation (using the same dataset for training as prediction) in the darker colors on the left and external validation (using a different dataset for training than prediction) in the lighter colors on the right of each panel. Lines of best fit have been estimated and plotted in black on top of the data points.</w:t>
+      </w:r>
+    </w:p>
+    <w:bookmarkEnd w:id="43"/>
+    <w:bookmarkStart w:id="47" w:name="X25b77b77339cd7fbd103783821b918dc0b6523e"/>
     <w:p>
       <w:pPr>
         <w:pStyle w:val="Heading3"/>
       </w:pPr>
       <w:r>
-        <w:t xml:space="preserve">Predicted probability distributions</w:t>
+        <w:t xml:space="preserve">Full model probability depends strongly on training data, two-parameter model does not</w:t>
       </w:r>
     </w:p>
     <w:p>
@@ -1076,204 +1213,20 @@
       <w:r>
         <w:drawing>
           <wp:inline>
-            <wp:extent cx="5334000" cy="2461846"/>
+            <wp:extent cx="5334000" cy="4103076"/>
             <wp:effectExtent b="0" l="0" r="0" t="0"/>
-            <wp:docPr descr="Figure 3: Histograms showing the estimated likelihood of a given mass feature being categorized as “Good” according to the two-parameter logistic model trained on the combined fully-labeled Falkor and MESOSCOPE datasets. Colors indicate the category in which each feature was manually assigned by an expert, with “Stans only” referring to a good peak that was only visible in the standards run alongside the samples. Datasets CultureData and Pttime were manually labeled only for those features with an estimated likelihood above 90% (black vertical line) and were otherwise unclassified." title="" id="40" name="Picture"/>
+            <wp:docPr descr="Figure 5: Predicted likelihood of a feature being “Good” according to a model trained on the MESOSCOPE dataset vs a model trained on the Falkor dataset. The top row of plots show the exact likelihood predicted by the logistic model across three different subsets of parameters, while the bottom row shows the estimates ranked from least likely to most likely. Points are colored by their manually-assigned quality according to an expert." title="" id="45" name="Picture"/>
             <a:graphic>
               <a:graphicData uri="http://schemas.openxmlformats.org/drawingml/2006/picture">
                 <pic:pic>
                   <pic:nvPicPr>
-                    <pic:cNvPr descr="figures/pred_prob_class_color_hists.png" id="41" name="Picture"/>
+                    <pic:cNvPr descr="figures/comb_prob_space.png" id="46" name="Picture"/>
                     <pic:cNvPicPr>
                       <a:picLocks noChangeArrowheads="1" noChangeAspect="1"/>
                     </pic:cNvPicPr>
                   </pic:nvPicPr>
                   <pic:blipFill>
-                    <a:blip r:embed="rId39"/>
-                    <a:stretch>
-                      <a:fillRect/>
-                    </a:stretch>
-                  </pic:blipFill>
-                  <pic:spPr bwMode="auto">
-                    <a:xfrm>
-                      <a:off x="0" y="0"/>
-                      <a:ext cx="5334000" cy="2461846"/>
-                    </a:xfrm>
-                    <a:prstGeom prst="rect">
-                      <a:avLst/>
-                    </a:prstGeom>
-                    <a:noFill/>
-                    <a:ln w="9525">
-                      <a:noFill/>
-                      <a:headEnd/>
-                      <a:tailEnd/>
-                    </a:ln>
-                  </pic:spPr>
-                </pic:pic>
-              </a:graphicData>
-            </a:graphic>
-          </wp:inline>
-        </w:drawing>
-      </w:r>
-    </w:p>
-    <w:p>
-      <w:pPr>
-        <w:pStyle w:val="ImageCaption"/>
-      </w:pPr>
-      <w:r>
-        <w:t xml:space="preserve">Figure 3: Histograms showing the estimated likelihood of a given mass feature being categorized as</w:t>
-      </w:r>
-      <w:r>
-        <w:t xml:space="preserve"> </w:t>
-      </w:r>
-      <w:r>
-        <w:t xml:space="preserve">“</w:t>
-      </w:r>
-      <w:r>
-        <w:t xml:space="preserve">Good</w:t>
-      </w:r>
-      <w:r>
-        <w:t xml:space="preserve">”</w:t>
-      </w:r>
-      <w:r>
-        <w:t xml:space="preserve"> </w:t>
-      </w:r>
-      <w:r>
-        <w:t xml:space="preserve">according to the two-parameter logistic model trained on the combined fully-labeled Falkor and MESOSCOPE datasets. Colors indicate the category in which each feature was manually assigned by an expert, with</w:t>
-      </w:r>
-      <w:r>
-        <w:t xml:space="preserve"> </w:t>
-      </w:r>
-      <w:r>
-        <w:t xml:space="preserve">“</w:t>
-      </w:r>
-      <w:r>
-        <w:t xml:space="preserve">Stans only</w:t>
-      </w:r>
-      <w:r>
-        <w:t xml:space="preserve">”</w:t>
-      </w:r>
-      <w:r>
-        <w:t xml:space="preserve"> </w:t>
-      </w:r>
-      <w:r>
-        <w:t xml:space="preserve">referring to a good peak that was only visible in the standards run alongside the samples. Datasets CultureData and Pttime were manually labeled only for those features with an estimated likelihood above 90% (black vertical line) and were otherwise unclassified.</w:t>
-      </w:r>
-    </w:p>
-    <w:bookmarkEnd w:id="42"/>
-    <w:bookmarkStart w:id="46" w:name="X8c0fc9f2300576a3cdc2cd377803c4bdfc23ec4"/>
-    <w:p>
-      <w:pPr>
-        <w:pStyle w:val="Heading3"/>
-      </w:pPr>
-      <w:r>
-        <w:t xml:space="preserve">Model cross-validation with novel datasets</w:t>
-      </w:r>
-    </w:p>
-    <w:p>
-      <w:pPr>
-        <w:pStyle w:val="CaptionedFigure"/>
-      </w:pPr>
-      <w:r>
-        <w:drawing>
-          <wp:inline>
-            <wp:extent cx="5334000" cy="2461846"/>
-            <wp:effectExtent b="0" l="0" r="0" t="0"/>
-            <wp:docPr descr="Figure 4: False discovery rate (%FDR) and fraction of good peaks found (GPF) plotted across different subsets of model parameters. Lower %FDR indicates a smaller fraction of false positives among those peaks the model categorized as “Good” using a threshold of 0.5, and higher %GPF indicates a larger fraction of the total good peaks were found using the same threshold. Points are colored by the model used for training and testing, with internal validation (using the same dataset for training as prediction) in the darker colors on the left and external validation (using a different dataset for training than prediction) in the lighter colors on the right of each panel. Lines of best fit have been estimated and plotted in black on top of the data points." title="" id="44" name="Picture"/>
-            <a:graphic>
-              <a:graphicData uri="http://schemas.openxmlformats.org/drawingml/2006/picture">
-                <pic:pic>
-                  <pic:nvPicPr>
-                    <pic:cNvPr descr="figures/fdr_gpf_cross_train.png" id="45" name="Picture"/>
-                    <pic:cNvPicPr>
-                      <a:picLocks noChangeArrowheads="1" noChangeAspect="1"/>
-                    </pic:cNvPicPr>
-                  </pic:nvPicPr>
-                  <pic:blipFill>
-                    <a:blip r:embed="rId43"/>
-                    <a:stretch>
-                      <a:fillRect/>
-                    </a:stretch>
-                  </pic:blipFill>
-                  <pic:spPr bwMode="auto">
-                    <a:xfrm>
-                      <a:off x="0" y="0"/>
-                      <a:ext cx="5334000" cy="2461846"/>
-                    </a:xfrm>
-                    <a:prstGeom prst="rect">
-                      <a:avLst/>
-                    </a:prstGeom>
-                    <a:noFill/>
-                    <a:ln w="9525">
-                      <a:noFill/>
-                      <a:headEnd/>
-                      <a:tailEnd/>
-                    </a:ln>
-                  </pic:spPr>
-                </pic:pic>
-              </a:graphicData>
-            </a:graphic>
-          </wp:inline>
-        </w:drawing>
-      </w:r>
-    </w:p>
-    <w:p>
-      <w:pPr>
-        <w:pStyle w:val="ImageCaption"/>
-      </w:pPr>
-      <w:r>
-        <w:t xml:space="preserve">Figure 4: False discovery rate (%FDR) and fraction of good peaks found (GPF) plotted across different subsets of model parameters. Lower %FDR indicates a smaller fraction of false positives among those peaks the model categorized as</w:t>
-      </w:r>
-      <w:r>
-        <w:t xml:space="preserve"> </w:t>
-      </w:r>
-      <w:r>
-        <w:t xml:space="preserve">“</w:t>
-      </w:r>
-      <w:r>
-        <w:t xml:space="preserve">Good</w:t>
-      </w:r>
-      <w:r>
-        <w:t xml:space="preserve">”</w:t>
-      </w:r>
-      <w:r>
-        <w:t xml:space="preserve"> </w:t>
-      </w:r>
-      <w:r>
-        <w:t xml:space="preserve">using a threshold of 0.5, and higher %GPF indicates a larger fraction of the total good peaks were found using the same threshold. Points are colored by the model used for training and testing, with internal validation (using the same dataset for training as prediction) in the darker colors on the left and external validation (using a different dataset for training than prediction) in the lighter colors on the right of each panel. Lines of best fit have been estimated and plotted in black on top of the data points.</w:t>
-      </w:r>
-    </w:p>
-    <w:bookmarkEnd w:id="46"/>
-    <w:bookmarkStart w:id="50" w:name="X25b77b77339cd7fbd103783821b918dc0b6523e"/>
-    <w:p>
-      <w:pPr>
-        <w:pStyle w:val="Heading3"/>
-      </w:pPr>
-      <w:r>
-        <w:t xml:space="preserve">Full model probability depends strongly on training data, two-parameter model does not</w:t>
-      </w:r>
-    </w:p>
-    <w:p>
-      <w:pPr>
-        <w:pStyle w:val="CaptionedFigure"/>
-      </w:pPr>
-      <w:r>
-        <w:drawing>
-          <wp:inline>
-            <wp:extent cx="5334000" cy="4103076"/>
-            <wp:effectExtent b="0" l="0" r="0" t="0"/>
-            <wp:docPr descr="Figure 5: Predicted likelihood of a feature being “Good” according to a model trained on the MESOSCOPE dataset vs a model trained on the Falkor dataset. The top row of plots show the exact likelihood predicted by the logistic model across three different subsets of parameters, while the bottom row shows the estimates ranked from least likely to most likely. Points are colored by their manually-assigned quality according to an expert." title="" id="48" name="Picture"/>
-            <a:graphic>
-              <a:graphicData uri="http://schemas.openxmlformats.org/drawingml/2006/picture">
-                <pic:pic>
-                  <pic:nvPicPr>
-                    <pic:cNvPr descr="figures/comb_prob_space.png" id="49" name="Picture"/>
-                    <pic:cNvPicPr>
-                      <a:picLocks noChangeArrowheads="1" noChangeAspect="1"/>
-                    </pic:cNvPicPr>
-                  </pic:nvPicPr>
-                  <pic:blipFill>
-                    <a:blip r:embed="rId47"/>
+                    <a:blip r:embed="rId44"/>
                     <a:stretch>
                       <a:fillRect/>
                     </a:stretch>
@@ -1342,8 +1295,8 @@
         <w:t xml:space="preserve">Remember to add Pearson and Spearmen correlation coefficients in the corners!</w:t>
       </w:r>
     </w:p>
-    <w:bookmarkEnd w:id="50"/>
-    <w:bookmarkStart w:id="54" w:name="X3d5622d0017ae6ba28f58a9d5c84ccef7e6ff33"/>
+    <w:bookmarkEnd w:id="47"/>
+    <w:bookmarkStart w:id="51" w:name="X3d5622d0017ae6ba28f58a9d5c84ccef7e6ff33"/>
     <w:p>
       <w:pPr>
         <w:pStyle w:val="Heading3"/>
@@ -1361,18 +1314,18 @@
           <wp:inline>
             <wp:extent cx="2752374" cy="3669832"/>
             <wp:effectExtent b="0" l="0" r="0" t="0"/>
-            <wp:docPr descr="Figure 6: False discovery rate and proportion of total good peaks identified as good by the two-parameter model trained on the combined MESOSCOPE/Falkor dataset and applied to each dataset individually with a threshold of 0.9. FDR is calculated by dividing the number of false positives by the total positives produced by the model and GPF is calculated by dividing the number of true positives by the total number of good peaks as identified manually. Points correspond to the calculated percentage and absolute numbers are provided above/below the point." title="" id="52" name="Picture"/>
+            <wp:docPr descr="Figure 6: False discovery rate and proportion of total good peaks identified as good by the two-parameter model trained on the combined MESOSCOPE/Falkor dataset and applied to each dataset individually with a threshold of 0.9. FDR is calculated by dividing the number of false positives by the total positives produced by the model and GPF is calculated by dividing the number of true positives by the total number of good peaks as identified manually. Points correspond to the calculated percentage and absolute numbers are provided above/below the point." title="" id="49" name="Picture"/>
             <a:graphic>
               <a:graphicData uri="http://schemas.openxmlformats.org/drawingml/2006/picture">
                 <pic:pic>
                   <pic:nvPicPr>
-                    <pic:cNvPr descr="figures/fdr_gpf_all_datasets.png" id="53" name="Picture"/>
+                    <pic:cNvPr descr="figures/fdr_gpf_all_datasets.png" id="50" name="Picture"/>
                     <pic:cNvPicPr>
                       <a:picLocks noChangeArrowheads="1" noChangeAspect="1"/>
                     </pic:cNvPicPr>
                   </pic:nvPicPr>
                   <pic:blipFill>
-                    <a:blip r:embed="rId51"/>
+                    <a:blip r:embed="rId48"/>
                     <a:stretch>
                       <a:fillRect/>
                     </a:stretch>
@@ -1415,8 +1368,8 @@
         <w:t xml:space="preserve">Emphasize the use of a different threshold here!</w:t>
       </w:r>
     </w:p>
-    <w:bookmarkEnd w:id="54"/>
-    <w:bookmarkStart w:id="58" w:name="implications-for-biological-conclusions"/>
+    <w:bookmarkEnd w:id="51"/>
+    <w:bookmarkStart w:id="55" w:name="implications-for-biological-conclusions"/>
     <w:p>
       <w:pPr>
         <w:pStyle w:val="Heading3"/>
@@ -1434,18 +1387,18 @@
           <wp:inline>
             <wp:extent cx="5334000" cy="4103076"/>
             <wp:effectExtent b="0" l="0" r="0" t="0"/>
-            <wp:docPr descr="Figure 7: Plot of metabolite response to depth shown across three axes using the rank-normalized median value at each depth as the coordinate for that axis. Each molecular feature corresponds to a point in the plot, and their position on the plot describes the shape of their depth profile. Compounds aligning with the 15m axis correspond to compounds with most of their abundance found in the surface ocean; points far to the right side correspond to compounds that are found only at the deep chlorophyll maximum; points found at the bottom of the plot are those compounds that increased more or less linearly with depth." title="" id="56" name="Picture"/>
+            <wp:docPr descr="Figure 7: Plot of metabolite response to depth shown across three axes using the rank-normalized median value at each depth as the coordinate for that axis. Each molecular feature corresponds to a point in the plot, and their position on the plot describes the shape of their depth profile. Compounds aligning with the 15m axis correspond to compounds with most of their abundance found in the surface ocean; points far to the right side correspond to compounds that are found only at the deep chlorophyll maximum; points found at the bottom of the plot are those compounds that increased more or less linearly with depth." title="" id="53" name="Picture"/>
             <a:graphic>
               <a:graphicData uri="http://schemas.openxmlformats.org/drawingml/2006/picture">
                 <pic:pic>
                   <pic:nvPicPr>
-                    <pic:cNvPr descr="figures/clockplot_complete.png" id="57" name="Picture"/>
+                    <pic:cNvPr descr="figures/clockplot_complete.png" id="54" name="Picture"/>
                     <pic:cNvPicPr>
                       <a:picLocks noChangeArrowheads="1" noChangeAspect="1"/>
                     </pic:cNvPicPr>
                   </pic:nvPicPr>
                   <pic:blipFill>
-                    <a:blip r:embed="rId55"/>
+                    <a:blip r:embed="rId52"/>
                     <a:stretch>
                       <a:fillRect/>
                     </a:stretch>
@@ -1522,9 +1475,9 @@
         <w:t xml:space="preserve">See aobut including ONLY the good peaks in a separate plot (inset figure?)</w:t>
       </w:r>
     </w:p>
-    <w:bookmarkEnd w:id="58"/>
-    <w:bookmarkEnd w:id="59"/>
-    <w:bookmarkStart w:id="60" w:name="discussion"/>
+    <w:bookmarkEnd w:id="55"/>
+    <w:bookmarkEnd w:id="56"/>
+    <w:bookmarkStart w:id="57" w:name="discussion"/>
     <w:p>
       <w:pPr>
         <w:pStyle w:val="Heading2"/>
@@ -1541,8 +1494,8 @@
         <w:t xml:space="preserve">TBD</w:t>
       </w:r>
     </w:p>
-    <w:bookmarkEnd w:id="60"/>
-    <w:bookmarkStart w:id="64" w:name="citations"/>
+    <w:bookmarkEnd w:id="57"/>
+    <w:bookmarkStart w:id="61" w:name="citations"/>
     <w:p>
       <w:pPr>
         <w:pStyle w:val="Heading2"/>
@@ -1561,7 +1514,7 @@
       <w:r>
         <w:t xml:space="preserve"> </w:t>
       </w:r>
-      <w:hyperlink r:id="rId61">
+      <w:hyperlink r:id="rId58">
         <w:r>
           <w:rPr>
             <w:rStyle w:val="Hyperlink"/>
@@ -1580,7 +1533,7 @@
       <w:r>
         <w:t xml:space="preserve"> </w:t>
       </w:r>
-      <w:hyperlink r:id="rId62">
+      <w:hyperlink r:id="rId59">
         <w:r>
           <w:rPr>
             <w:rStyle w:val="Hyperlink"/>
@@ -1671,7 +1624,7 @@
       <w:r>
         <w:t xml:space="preserve"> </w:t>
       </w:r>
-      <w:hyperlink r:id="rId63">
+      <w:hyperlink r:id="rId60">
         <w:r>
           <w:rPr>
             <w:rStyle w:val="Hyperlink"/>
@@ -1688,8 +1641,8 @@
         <w:t xml:space="preserve">2017 One Step Forward for Reducing False Positive and False Negative Compound Identifications</w:t>
       </w:r>
     </w:p>
-    <w:bookmarkEnd w:id="64"/>
-    <w:bookmarkStart w:id="65" w:name="unstructured-thoughts"/>
+    <w:bookmarkEnd w:id="61"/>
+    <w:bookmarkStart w:id="62" w:name="unstructured-thoughts"/>
     <w:p>
       <w:pPr>
         <w:pStyle w:val="Heading2"/>
@@ -1752,8 +1705,8 @@
         <w:t xml:space="preserve">In a Bayesian framework, the base rate (likelihood of being a real peak) is critically important for any downstream analysis.</w:t>
       </w:r>
     </w:p>
-    <w:bookmarkEnd w:id="65"/>
-    <w:bookmarkStart w:id="66" w:name="supplement"/>
+    <w:bookmarkEnd w:id="62"/>
+    <w:bookmarkStart w:id="63" w:name="supplement"/>
     <w:p>
       <w:pPr>
         <w:pStyle w:val="Heading2"/>
@@ -1844,7 +1797,7 @@
         <w:t xml:space="preserve">Figure: model estimate stability errorbar plot?</w:t>
       </w:r>
     </w:p>
-    <w:bookmarkEnd w:id="66"/>
+    <w:bookmarkEnd w:id="63"/>
     <w:sectPr/>
   </w:body>
 </w:document>

</xml_diff>